<commit_message>
L3 ataskaitos pataisymai is mano puses
Liko dar panaudojimo atveju seku diagramas sutvarkyti.
</commit_message>
<xml_diff>
--- a/Dokumentacija/L3/KinoKurejo/KinoKurejoPanaudojimoAtvejuSpecifikacijos.docx
+++ b/Dokumentacija/L3/KinoKurejo/KinoKurejoPanaudojimoAtvejuSpecifikacijos.docx
@@ -21,11 +21,13 @@
           <w:p>
             <w:pPr>
               <w:rPr>
-                <w:lang w:val="lt-LT"/>
-              </w:rPr>
-            </w:pPr>
-            <w:r>
-              <w:rPr>
+                <w:rFonts w:ascii="Times New Roman" w:hAnsi="Times New Roman" w:cs="Times New Roman"/>
+                <w:lang w:val="lt-LT"/>
+              </w:rPr>
+            </w:pPr>
+            <w:r>
+              <w:rPr>
+                <w:rFonts w:ascii="Times New Roman" w:hAnsi="Times New Roman" w:cs="Times New Roman"/>
                 <w:b/>
                 <w:lang w:val="lt-LT"/>
               </w:rPr>
@@ -33,21 +35,10 @@
             </w:r>
             <w:r>
               <w:rPr>
-                <w:lang w:val="lt-LT"/>
-              </w:rPr>
-              <w:t>„</w:t>
-            </w:r>
-            <w:r>
-              <w:rPr>
-                <w:lang w:val="lt-LT"/>
-              </w:rPr>
-              <w:t>Darbo pasiūlymų filtravimas</w:t>
-            </w:r>
-            <w:r>
-              <w:rPr>
-                <w:lang w:val="lt-LT"/>
-              </w:rPr>
-              <w:t>“</w:t>
+                <w:rFonts w:ascii="Times New Roman" w:hAnsi="Times New Roman" w:cs="Times New Roman"/>
+                <w:lang w:val="lt-LT"/>
+              </w:rPr>
+              <w:t>„Darbo pasiūlymų filtravimas“</w:t>
             </w:r>
           </w:p>
         </w:tc>
@@ -61,11 +52,13 @@
           <w:p>
             <w:pPr>
               <w:rPr>
-                <w:lang w:val="lt-LT"/>
-              </w:rPr>
-            </w:pPr>
-            <w:r>
-              <w:rPr>
+                <w:rFonts w:ascii="Times New Roman" w:hAnsi="Times New Roman" w:cs="Times New Roman"/>
+                <w:lang w:val="lt-LT"/>
+              </w:rPr>
+            </w:pPr>
+            <w:r>
+              <w:rPr>
+                <w:rFonts w:ascii="Times New Roman" w:hAnsi="Times New Roman" w:cs="Times New Roman"/>
                 <w:b/>
                 <w:lang w:val="lt-LT"/>
               </w:rPr>
@@ -73,6 +66,7 @@
             </w:r>
             <w:r>
               <w:rPr>
+                <w:rFonts w:ascii="Times New Roman" w:hAnsi="Times New Roman" w:cs="Times New Roman"/>
                 <w:lang w:val="lt-LT"/>
               </w:rPr>
               <w:t>Matyti darbo pasiūlymus pagal pasirinktus filtrus</w:t>
@@ -89,11 +83,13 @@
           <w:p>
             <w:pPr>
               <w:rPr>
-                <w:lang w:val="lt-LT"/>
-              </w:rPr>
-            </w:pPr>
-            <w:r>
-              <w:rPr>
+                <w:rFonts w:ascii="Times New Roman" w:hAnsi="Times New Roman" w:cs="Times New Roman"/>
+                <w:lang w:val="lt-LT"/>
+              </w:rPr>
+            </w:pPr>
+            <w:r>
+              <w:rPr>
+                <w:rFonts w:ascii="Times New Roman" w:hAnsi="Times New Roman" w:cs="Times New Roman"/>
                 <w:b/>
                 <w:lang w:val="lt-LT"/>
               </w:rPr>
@@ -110,12 +106,14 @@
           <w:p>
             <w:pPr>
               <w:rPr>
-                <w:b/>
-                <w:lang w:val="lt-LT"/>
-              </w:rPr>
-            </w:pPr>
-            <w:r>
-              <w:rPr>
+                <w:rFonts w:ascii="Times New Roman" w:hAnsi="Times New Roman" w:cs="Times New Roman"/>
+                <w:b/>
+                <w:lang w:val="lt-LT"/>
+              </w:rPr>
+            </w:pPr>
+            <w:r>
+              <w:rPr>
+                <w:rFonts w:ascii="Times New Roman" w:hAnsi="Times New Roman" w:cs="Times New Roman"/>
                 <w:b/>
                 <w:lang w:val="lt-LT"/>
               </w:rPr>
@@ -130,44 +128,43 @@
           <w:p>
             <w:pPr>
               <w:rPr>
-                <w:lang w:val="lt-LT"/>
-              </w:rPr>
-            </w:pPr>
-            <w:r>
-              <w:rPr>
-                <w:lang w:val="lt-LT"/>
-              </w:rPr>
-              <w:t xml:space="preserve">Vartotojas turi būti prisijungęs kaip </w:t>
-            </w:r>
-            <w:r>
-              <w:rPr>
-                <w:lang w:val="lt-LT"/>
-              </w:rPr>
-              <w:t>kino kūrėjas</w:t>
-            </w:r>
-            <w:r>
-              <w:rPr>
-                <w:lang w:val="lt-LT"/>
-              </w:rPr>
-              <w:t>.</w:t>
-            </w:r>
-          </w:p>
-        </w:tc>
-      </w:tr>
-      <w:tr>
-        <w:tc>
-          <w:tcPr>
-            <w:tcW w:w="4675" w:type="dxa"/>
-          </w:tcPr>
-          <w:p>
-            <w:pPr>
-              <w:rPr>
-                <w:b/>
-                <w:lang w:val="lt-LT"/>
-              </w:rPr>
-            </w:pPr>
-            <w:r>
-              <w:rPr>
+                <w:rFonts w:ascii="Times New Roman" w:hAnsi="Times New Roman" w:cs="Times New Roman"/>
+                <w:lang w:val="lt-LT"/>
+              </w:rPr>
+            </w:pPr>
+            <w:r>
+              <w:rPr>
+                <w:rFonts w:ascii="Times New Roman" w:hAnsi="Times New Roman" w:cs="Times New Roman"/>
+                <w:lang w:val="lt-LT"/>
+              </w:rPr>
+              <w:t xml:space="preserve">Vartotojas turi būti prisijungęs </w:t>
+            </w:r>
+            <w:r>
+              <w:rPr>
+                <w:rFonts w:ascii="Times New Roman" w:hAnsi="Times New Roman" w:cs="Times New Roman"/>
+                <w:lang w:val="lt-LT"/>
+              </w:rPr>
+              <w:t>kaip kino kūrėjas bei atsidaręs darbo pasiūlymų sąrašą.</w:t>
+            </w:r>
+          </w:p>
+        </w:tc>
+      </w:tr>
+      <w:tr>
+        <w:tc>
+          <w:tcPr>
+            <w:tcW w:w="4675" w:type="dxa"/>
+          </w:tcPr>
+          <w:p>
+            <w:pPr>
+              <w:rPr>
+                <w:rFonts w:ascii="Times New Roman" w:hAnsi="Times New Roman" w:cs="Times New Roman"/>
+                <w:b/>
+                <w:lang w:val="lt-LT"/>
+              </w:rPr>
+            </w:pPr>
+            <w:r>
+              <w:rPr>
+                <w:rFonts w:ascii="Times New Roman" w:hAnsi="Times New Roman" w:cs="Times New Roman"/>
                 <w:b/>
                 <w:lang w:val="lt-LT"/>
               </w:rPr>
@@ -182,38 +179,36 @@
           <w:p>
             <w:pPr>
               <w:rPr>
-                <w:lang w:val="lt-LT"/>
-              </w:rPr>
-            </w:pPr>
-            <w:r>
-              <w:rPr>
-                <w:lang w:val="lt-LT"/>
-              </w:rPr>
-              <w:t xml:space="preserve">Kino </w:t>
-            </w:r>
-            <w:r>
-              <w:rPr>
-                <w:lang w:val="lt-LT"/>
-              </w:rPr>
-              <w:t>kūrėjas</w:t>
-            </w:r>
-          </w:p>
-        </w:tc>
-      </w:tr>
-      <w:tr>
-        <w:tc>
-          <w:tcPr>
-            <w:tcW w:w="4675" w:type="dxa"/>
-          </w:tcPr>
-          <w:p>
-            <w:pPr>
-              <w:rPr>
-                <w:b/>
-                <w:lang w:val="lt-LT"/>
-              </w:rPr>
-            </w:pPr>
-            <w:r>
-              <w:rPr>
+                <w:rFonts w:ascii="Times New Roman" w:hAnsi="Times New Roman" w:cs="Times New Roman"/>
+                <w:lang w:val="lt-LT"/>
+              </w:rPr>
+            </w:pPr>
+            <w:r>
+              <w:rPr>
+                <w:rFonts w:ascii="Times New Roman" w:hAnsi="Times New Roman" w:cs="Times New Roman"/>
+                <w:lang w:val="lt-LT"/>
+              </w:rPr>
+              <w:t>Kino kūrėjas</w:t>
+            </w:r>
+          </w:p>
+        </w:tc>
+      </w:tr>
+      <w:tr>
+        <w:tc>
+          <w:tcPr>
+            <w:tcW w:w="4675" w:type="dxa"/>
+          </w:tcPr>
+          <w:p>
+            <w:pPr>
+              <w:rPr>
+                <w:rFonts w:ascii="Times New Roman" w:hAnsi="Times New Roman" w:cs="Times New Roman"/>
+                <w:b/>
+                <w:lang w:val="lt-LT"/>
+              </w:rPr>
+            </w:pPr>
+            <w:r>
+              <w:rPr>
+                <w:rFonts w:ascii="Times New Roman" w:hAnsi="Times New Roman" w:cs="Times New Roman"/>
                 <w:b/>
                 <w:lang w:val="lt-LT"/>
               </w:rPr>
@@ -228,38 +223,36 @@
           <w:p>
             <w:pPr>
               <w:rPr>
-                <w:lang w:val="lt-LT"/>
-              </w:rPr>
-            </w:pPr>
-            <w:r>
-              <w:rPr>
-                <w:lang w:val="lt-LT"/>
-              </w:rPr>
-              <w:t xml:space="preserve">Kino </w:t>
-            </w:r>
-            <w:r>
-              <w:rPr>
-                <w:lang w:val="lt-LT"/>
-              </w:rPr>
-              <w:t>kūrėjas nori pamatyti jam aktualius darbo pasiūlymus.</w:t>
-            </w:r>
-          </w:p>
-        </w:tc>
-      </w:tr>
-      <w:tr>
-        <w:tc>
-          <w:tcPr>
-            <w:tcW w:w="4675" w:type="dxa"/>
-          </w:tcPr>
-          <w:p>
-            <w:pPr>
-              <w:rPr>
-                <w:b/>
-                <w:lang w:val="lt-LT"/>
-              </w:rPr>
-            </w:pPr>
-            <w:r>
-              <w:rPr>
+                <w:rFonts w:ascii="Times New Roman" w:hAnsi="Times New Roman" w:cs="Times New Roman"/>
+                <w:lang w:val="lt-LT"/>
+              </w:rPr>
+            </w:pPr>
+            <w:r>
+              <w:rPr>
+                <w:rFonts w:ascii="Times New Roman" w:hAnsi="Times New Roman" w:cs="Times New Roman"/>
+                <w:lang w:val="lt-LT"/>
+              </w:rPr>
+              <w:t>Kino kūrėjas nori pamatyti jam aktualius darbo pasiūlymus.</w:t>
+            </w:r>
+          </w:p>
+        </w:tc>
+      </w:tr>
+      <w:tr>
+        <w:tc>
+          <w:tcPr>
+            <w:tcW w:w="4675" w:type="dxa"/>
+          </w:tcPr>
+          <w:p>
+            <w:pPr>
+              <w:rPr>
+                <w:rFonts w:ascii="Times New Roman" w:hAnsi="Times New Roman" w:cs="Times New Roman"/>
+                <w:b/>
+                <w:lang w:val="lt-LT"/>
+              </w:rPr>
+            </w:pPr>
+            <w:r>
+              <w:rPr>
+                <w:rFonts w:ascii="Times New Roman" w:hAnsi="Times New Roman" w:cs="Times New Roman"/>
                 <w:b/>
                 <w:lang w:val="lt-LT"/>
               </w:rPr>
@@ -274,11 +267,13 @@
           <w:p>
             <w:pPr>
               <w:rPr>
-                <w:lang w:val="lt-LT"/>
-              </w:rPr>
-            </w:pPr>
-            <w:r>
-              <w:rPr>
+                <w:rFonts w:ascii="Times New Roman" w:hAnsi="Times New Roman" w:cs="Times New Roman"/>
+                <w:lang w:val="lt-LT"/>
+              </w:rPr>
+            </w:pPr>
+            <w:r>
+              <w:rPr>
+                <w:rFonts w:ascii="Times New Roman" w:hAnsi="Times New Roman" w:cs="Times New Roman"/>
                 <w:lang w:val="lt-LT"/>
               </w:rPr>
               <w:t>Sistemos reakcija ir sprendimai</w:t>
@@ -299,39 +294,64 @@
                 <w:numId w:val="1"/>
               </w:numPr>
               <w:rPr>
-                <w:lang w:val="lt-LT"/>
-              </w:rPr>
-            </w:pPr>
-            <w:r>
-              <w:rPr>
-                <w:lang w:val="lt-LT"/>
-              </w:rPr>
-              <w:t xml:space="preserve">Vartotojas įveda </w:t>
-            </w:r>
-            <w:r>
-              <w:rPr>
-                <w:lang w:val="lt-LT"/>
-              </w:rPr>
-              <w:t xml:space="preserve">norimą minimalų </w:t>
-            </w:r>
-            <w:r>
-              <w:rPr>
-                <w:lang w:val="lt-LT"/>
-              </w:rPr>
-              <w:t>atlygį, darbo sutarties trukmę.</w:t>
-            </w:r>
-          </w:p>
-        </w:tc>
-        <w:tc>
-          <w:tcPr>
-            <w:tcW w:w="4675" w:type="dxa"/>
-          </w:tcPr>
-          <w:p>
-            <w:pPr>
-              <w:rPr>
-                <w:lang w:val="lt-LT"/>
-              </w:rPr>
-            </w:pPr>
+                <w:rFonts w:ascii="Times New Roman" w:hAnsi="Times New Roman" w:cs="Times New Roman"/>
+                <w:lang w:val="lt-LT"/>
+              </w:rPr>
+            </w:pPr>
+            <w:r>
+              <w:rPr>
+                <w:rFonts w:ascii="Times New Roman" w:hAnsi="Times New Roman" w:cs="Times New Roman"/>
+                <w:lang w:val="lt-LT"/>
+              </w:rPr>
+              <w:t>Vartotojas įveda norimą minimalų atlygį, darbo sutarties trukmę.</w:t>
+            </w:r>
+          </w:p>
+        </w:tc>
+        <w:tc>
+          <w:tcPr>
+            <w:tcW w:w="4675" w:type="dxa"/>
+          </w:tcPr>
+          <w:p>
+            <w:pPr>
+              <w:pStyle w:val="ListParagraph"/>
+              <w:numPr>
+                <w:ilvl w:val="1"/>
+                <w:numId w:val="1"/>
+              </w:numPr>
+              <w:ind w:left="720"/>
+              <w:rPr>
+                <w:rFonts w:ascii="Times New Roman" w:hAnsi="Times New Roman" w:cs="Times New Roman"/>
+                <w:lang w:val="lt-LT"/>
+              </w:rPr>
+            </w:pPr>
+            <w:r>
+              <w:rPr>
+                <w:rFonts w:ascii="Times New Roman" w:hAnsi="Times New Roman" w:cs="Times New Roman"/>
+                <w:lang w:val="lt-LT"/>
+              </w:rPr>
+              <w:t>Sistema patikrina įvestus duomenis.</w:t>
+            </w:r>
+          </w:p>
+          <w:p>
+            <w:pPr>
+              <w:pStyle w:val="ListParagraph"/>
+              <w:numPr>
+                <w:ilvl w:val="1"/>
+                <w:numId w:val="1"/>
+              </w:numPr>
+              <w:ind w:left="720"/>
+              <w:rPr>
+                <w:rFonts w:ascii="Times New Roman" w:hAnsi="Times New Roman" w:cs="Times New Roman"/>
+                <w:lang w:val="lt-LT"/>
+              </w:rPr>
+            </w:pPr>
+            <w:r>
+              <w:rPr>
+                <w:rFonts w:ascii="Times New Roman" w:hAnsi="Times New Roman" w:cs="Times New Roman"/>
+                <w:lang w:val="lt-LT"/>
+              </w:rPr>
+              <w:t>Sistema pateikia sufiltruotą darbo pasiūlymų sąrašą.</w:t>
+            </w:r>
           </w:p>
         </w:tc>
       </w:tr>
@@ -348,72 +368,13 @@
                 <w:numId w:val="1"/>
               </w:numPr>
               <w:rPr>
-                <w:lang w:val="lt-LT"/>
-              </w:rPr>
-            </w:pPr>
-            <w:r>
-              <w:rPr>
-                <w:lang w:val="lt-LT"/>
-              </w:rPr>
-              <w:t>Vartotojas  nuspaudžia f</w:t>
-            </w:r>
-            <w:r>
-              <w:rPr>
-                <w:lang w:val="lt-LT"/>
-              </w:rPr>
-              <w:t xml:space="preserve">iltravimo </w:t>
-            </w:r>
-            <w:r>
-              <w:rPr>
-                <w:lang w:val="lt-LT"/>
-              </w:rPr>
-              <w:t>mygtuką.</w:t>
-            </w:r>
-          </w:p>
-        </w:tc>
-        <w:tc>
-          <w:tcPr>
-            <w:tcW w:w="4675" w:type="dxa"/>
-          </w:tcPr>
-          <w:p>
-            <w:pPr>
-              <w:rPr>
-                <w:lang w:val="lt-LT"/>
-              </w:rPr>
-            </w:pPr>
-            <w:r>
-              <w:rPr>
-                <w:lang w:val="lt-LT"/>
-              </w:rPr>
-              <w:t xml:space="preserve">2.1 Sistema pateikia </w:t>
-            </w:r>
-            <w:r>
-              <w:rPr>
-                <w:lang w:val="lt-LT"/>
-              </w:rPr>
-              <w:t>sufiltruotą darbo pasiūlymų sąrašą.</w:t>
-            </w:r>
-          </w:p>
-        </w:tc>
-      </w:tr>
-      <w:tr>
-        <w:tc>
-          <w:tcPr>
-            <w:tcW w:w="4675" w:type="dxa"/>
-          </w:tcPr>
-          <w:p>
-            <w:pPr>
-              <w:pStyle w:val="ListParagraph"/>
-              <w:numPr>
-                <w:ilvl w:val="0"/>
-                <w:numId w:val="1"/>
-              </w:numPr>
-              <w:rPr>
-                <w:lang w:val="lt-LT"/>
-              </w:rPr>
-            </w:pPr>
-            <w:r>
-              <w:rPr>
+                <w:rFonts w:ascii="Times New Roman" w:hAnsi="Times New Roman" w:cs="Times New Roman"/>
+                <w:lang w:val="lt-LT"/>
+              </w:rPr>
+            </w:pPr>
+            <w:r>
+              <w:rPr>
+                <w:rFonts w:ascii="Times New Roman" w:hAnsi="Times New Roman" w:cs="Times New Roman"/>
                 <w:lang w:val="lt-LT"/>
               </w:rPr>
               <w:t>Baigiamas PA.</w:t>
@@ -427,26 +388,29 @@
           <w:p>
             <w:pPr>
               <w:rPr>
-                <w:lang w:val="lt-LT"/>
-              </w:rPr>
-            </w:pPr>
-          </w:p>
-        </w:tc>
-      </w:tr>
-      <w:tr>
-        <w:tc>
-          <w:tcPr>
-            <w:tcW w:w="4675" w:type="dxa"/>
-          </w:tcPr>
-          <w:p>
-            <w:pPr>
-              <w:rPr>
-                <w:b/>
-                <w:lang w:val="lt-LT"/>
-              </w:rPr>
-            </w:pPr>
-            <w:r>
-              <w:rPr>
+                <w:rFonts w:ascii="Times New Roman" w:hAnsi="Times New Roman" w:cs="Times New Roman"/>
+                <w:lang w:val="lt-LT"/>
+              </w:rPr>
+            </w:pPr>
+          </w:p>
+        </w:tc>
+      </w:tr>
+      <w:tr>
+        <w:tc>
+          <w:tcPr>
+            <w:tcW w:w="4675" w:type="dxa"/>
+          </w:tcPr>
+          <w:p>
+            <w:pPr>
+              <w:rPr>
+                <w:rFonts w:ascii="Times New Roman" w:hAnsi="Times New Roman" w:cs="Times New Roman"/>
+                <w:b/>
+                <w:lang w:val="lt-LT"/>
+              </w:rPr>
+            </w:pPr>
+            <w:r>
+              <w:rPr>
+                <w:rFonts w:ascii="Times New Roman" w:hAnsi="Times New Roman" w:cs="Times New Roman"/>
                 <w:b/>
                 <w:lang w:val="lt-LT"/>
               </w:rPr>
@@ -461,11 +425,13 @@
           <w:p>
             <w:pPr>
               <w:rPr>
-                <w:lang w:val="lt-LT"/>
-              </w:rPr>
-            </w:pPr>
-            <w:r>
-              <w:rPr>
+                <w:rFonts w:ascii="Times New Roman" w:hAnsi="Times New Roman" w:cs="Times New Roman"/>
+                <w:lang w:val="lt-LT"/>
+              </w:rPr>
+            </w:pPr>
+            <w:r>
+              <w:rPr>
+                <w:rFonts w:ascii="Times New Roman" w:hAnsi="Times New Roman" w:cs="Times New Roman"/>
                 <w:lang w:val="lt-LT"/>
               </w:rPr>
               <w:t>Matomas sufiltruotas darbo pasiūlymų sąrašas.</w:t>
@@ -494,11 +460,13 @@
           <w:p>
             <w:pPr>
               <w:rPr>
-                <w:lang w:val="lt-LT"/>
-              </w:rPr>
-            </w:pPr>
-            <w:r>
-              <w:rPr>
+                <w:rFonts w:ascii="Times New Roman" w:hAnsi="Times New Roman" w:cs="Times New Roman"/>
+                <w:lang w:val="lt-LT"/>
+              </w:rPr>
+            </w:pPr>
+            <w:r>
+              <w:rPr>
+                <w:rFonts w:ascii="Times New Roman" w:hAnsi="Times New Roman" w:cs="Times New Roman"/>
                 <w:b/>
                 <w:lang w:val="lt-LT"/>
               </w:rPr>
@@ -506,27 +474,24 @@
             </w:r>
             <w:r>
               <w:rPr>
+                <w:rFonts w:ascii="Times New Roman" w:hAnsi="Times New Roman" w:cs="Times New Roman"/>
                 <w:lang w:val="lt-LT"/>
               </w:rPr>
               <w:t>„</w:t>
             </w:r>
             <w:r>
               <w:rPr>
-                <w:lang w:val="lt-LT"/>
-              </w:rPr>
-              <w:t>Dalyvavimų</w:t>
-            </w:r>
-            <w:r>
-              <w:rPr>
-                <w:lang w:val="lt-LT"/>
-              </w:rPr>
-              <w:t xml:space="preserve"> peržiūra/priėmimas</w:t>
-            </w:r>
-            <w:r>
-              <w:rPr>
-                <w:lang w:val="lt-LT"/>
-              </w:rPr>
-              <w:t>“</w:t>
+                <w:rFonts w:ascii="Times New Roman" w:hAnsi="Times New Roman" w:cs="Times New Roman"/>
+                <w:lang w:val="lt-LT"/>
+              </w:rPr>
+              <w:t>Veiklos</w:t>
+            </w:r>
+            <w:r>
+              <w:rPr>
+                <w:rFonts w:ascii="Times New Roman" w:hAnsi="Times New Roman" w:cs="Times New Roman"/>
+                <w:lang w:val="lt-LT"/>
+              </w:rPr>
+              <w:t xml:space="preserve"> peržiūra/priėmimas“</w:t>
             </w:r>
           </w:p>
         </w:tc>
@@ -540,11 +505,13 @@
           <w:p>
             <w:pPr>
               <w:rPr>
-                <w:lang w:val="lt-LT"/>
-              </w:rPr>
-            </w:pPr>
-            <w:r>
-              <w:rPr>
+                <w:rFonts w:ascii="Times New Roman" w:hAnsi="Times New Roman" w:cs="Times New Roman"/>
+                <w:lang w:val="lt-LT"/>
+              </w:rPr>
+            </w:pPr>
+            <w:r>
+              <w:rPr>
+                <w:rFonts w:ascii="Times New Roman" w:hAnsi="Times New Roman" w:cs="Times New Roman"/>
                 <w:b/>
                 <w:lang w:val="lt-LT"/>
               </w:rPr>
@@ -552,6 +519,7 @@
             </w:r>
             <w:r>
               <w:rPr>
+                <w:rFonts w:ascii="Times New Roman" w:hAnsi="Times New Roman" w:cs="Times New Roman"/>
                 <w:lang w:val="lt-LT"/>
               </w:rPr>
               <w:t>Peržiūrėti filmų sąrašą, kuriuose buvo prisidėjęs kino kūrėjas bei patvirtinti, kad buvo prisidėta prie filmo kūrimo.</w:t>
@@ -568,11 +536,13 @@
           <w:p>
             <w:pPr>
               <w:rPr>
-                <w:lang w:val="lt-LT"/>
-              </w:rPr>
-            </w:pPr>
-            <w:r>
-              <w:rPr>
+                <w:rFonts w:ascii="Times New Roman" w:hAnsi="Times New Roman" w:cs="Times New Roman"/>
+                <w:lang w:val="lt-LT"/>
+              </w:rPr>
+            </w:pPr>
+            <w:r>
+              <w:rPr>
+                <w:rFonts w:ascii="Times New Roman" w:hAnsi="Times New Roman" w:cs="Times New Roman"/>
                 <w:b/>
                 <w:lang w:val="lt-LT"/>
               </w:rPr>
@@ -589,12 +559,14 @@
           <w:p>
             <w:pPr>
               <w:rPr>
-                <w:b/>
-                <w:lang w:val="lt-LT"/>
-              </w:rPr>
-            </w:pPr>
-            <w:r>
-              <w:rPr>
+                <w:rFonts w:ascii="Times New Roman" w:hAnsi="Times New Roman" w:cs="Times New Roman"/>
+                <w:b/>
+                <w:lang w:val="lt-LT"/>
+              </w:rPr>
+            </w:pPr>
+            <w:r>
+              <w:rPr>
+                <w:rFonts w:ascii="Times New Roman" w:hAnsi="Times New Roman" w:cs="Times New Roman"/>
                 <w:b/>
                 <w:lang w:val="lt-LT"/>
               </w:rPr>
@@ -609,38 +581,36 @@
           <w:p>
             <w:pPr>
               <w:rPr>
-                <w:lang w:val="lt-LT"/>
-              </w:rPr>
-            </w:pPr>
-            <w:r>
-              <w:rPr>
-                <w:lang w:val="lt-LT"/>
-              </w:rPr>
-              <w:t>Vartotojas turi būti prisijungęs kaip kino kūrėjas</w:t>
-            </w:r>
-            <w:r>
-              <w:rPr>
-                <w:lang w:val="lt-LT"/>
-              </w:rPr>
-              <w:t>.</w:t>
-            </w:r>
-          </w:p>
-        </w:tc>
-      </w:tr>
-      <w:tr>
-        <w:tc>
-          <w:tcPr>
-            <w:tcW w:w="4675" w:type="dxa"/>
-          </w:tcPr>
-          <w:p>
-            <w:pPr>
-              <w:rPr>
-                <w:b/>
-                <w:lang w:val="lt-LT"/>
-              </w:rPr>
-            </w:pPr>
-            <w:r>
-              <w:rPr>
+                <w:rFonts w:ascii="Times New Roman" w:hAnsi="Times New Roman" w:cs="Times New Roman"/>
+                <w:lang w:val="lt-LT"/>
+              </w:rPr>
+            </w:pPr>
+            <w:r>
+              <w:rPr>
+                <w:rFonts w:ascii="Times New Roman" w:hAnsi="Times New Roman" w:cs="Times New Roman"/>
+                <w:lang w:val="lt-LT"/>
+              </w:rPr>
+              <w:t>Vartotojas turi būti prisijungęs kaip kino kūrėjas.</w:t>
+            </w:r>
+          </w:p>
+        </w:tc>
+      </w:tr>
+      <w:tr>
+        <w:tc>
+          <w:tcPr>
+            <w:tcW w:w="4675" w:type="dxa"/>
+          </w:tcPr>
+          <w:p>
+            <w:pPr>
+              <w:rPr>
+                <w:rFonts w:ascii="Times New Roman" w:hAnsi="Times New Roman" w:cs="Times New Roman"/>
+                <w:b/>
+                <w:lang w:val="lt-LT"/>
+              </w:rPr>
+            </w:pPr>
+            <w:r>
+              <w:rPr>
+                <w:rFonts w:ascii="Times New Roman" w:hAnsi="Times New Roman" w:cs="Times New Roman"/>
                 <w:b/>
                 <w:lang w:val="lt-LT"/>
               </w:rPr>
@@ -655,38 +625,36 @@
           <w:p>
             <w:pPr>
               <w:rPr>
-                <w:lang w:val="lt-LT"/>
-              </w:rPr>
-            </w:pPr>
-            <w:r>
-              <w:rPr>
-                <w:lang w:val="lt-LT"/>
-              </w:rPr>
-              <w:t xml:space="preserve">Kino </w:t>
-            </w:r>
-            <w:r>
-              <w:rPr>
-                <w:lang w:val="lt-LT"/>
-              </w:rPr>
-              <w:t>kūrėjas</w:t>
-            </w:r>
-          </w:p>
-        </w:tc>
-      </w:tr>
-      <w:tr>
-        <w:tc>
-          <w:tcPr>
-            <w:tcW w:w="4675" w:type="dxa"/>
-          </w:tcPr>
-          <w:p>
-            <w:pPr>
-              <w:rPr>
-                <w:b/>
-                <w:lang w:val="lt-LT"/>
-              </w:rPr>
-            </w:pPr>
-            <w:r>
-              <w:rPr>
+                <w:rFonts w:ascii="Times New Roman" w:hAnsi="Times New Roman" w:cs="Times New Roman"/>
+                <w:lang w:val="lt-LT"/>
+              </w:rPr>
+            </w:pPr>
+            <w:r>
+              <w:rPr>
+                <w:rFonts w:ascii="Times New Roman" w:hAnsi="Times New Roman" w:cs="Times New Roman"/>
+                <w:lang w:val="lt-LT"/>
+              </w:rPr>
+              <w:t>Kino kūrėjas</w:t>
+            </w:r>
+          </w:p>
+        </w:tc>
+      </w:tr>
+      <w:tr>
+        <w:tc>
+          <w:tcPr>
+            <w:tcW w:w="4675" w:type="dxa"/>
+          </w:tcPr>
+          <w:p>
+            <w:pPr>
+              <w:rPr>
+                <w:rFonts w:ascii="Times New Roman" w:hAnsi="Times New Roman" w:cs="Times New Roman"/>
+                <w:b/>
+                <w:lang w:val="lt-LT"/>
+              </w:rPr>
+            </w:pPr>
+            <w:r>
+              <w:rPr>
+                <w:rFonts w:ascii="Times New Roman" w:hAnsi="Times New Roman" w:cs="Times New Roman"/>
                 <w:b/>
                 <w:lang w:val="lt-LT"/>
               </w:rPr>
@@ -701,38 +669,36 @@
           <w:p>
             <w:pPr>
               <w:rPr>
-                <w:lang w:val="lt-LT"/>
-              </w:rPr>
-            </w:pPr>
-            <w:r>
-              <w:rPr>
-                <w:lang w:val="lt-LT"/>
-              </w:rPr>
-              <w:t xml:space="preserve">Kino </w:t>
-            </w:r>
-            <w:r>
-              <w:rPr>
-                <w:lang w:val="lt-LT"/>
-              </w:rPr>
-              <w:t>kūrėjas nori peržiūrėti bei patvirtinti filmus, kurių kūrime jis prisidėjo.</w:t>
-            </w:r>
-          </w:p>
-        </w:tc>
-      </w:tr>
-      <w:tr>
-        <w:tc>
-          <w:tcPr>
-            <w:tcW w:w="4675" w:type="dxa"/>
-          </w:tcPr>
-          <w:p>
-            <w:pPr>
-              <w:rPr>
-                <w:b/>
-                <w:lang w:val="lt-LT"/>
-              </w:rPr>
-            </w:pPr>
-            <w:r>
-              <w:rPr>
+                <w:rFonts w:ascii="Times New Roman" w:hAnsi="Times New Roman" w:cs="Times New Roman"/>
+                <w:lang w:val="lt-LT"/>
+              </w:rPr>
+            </w:pPr>
+            <w:r>
+              <w:rPr>
+                <w:rFonts w:ascii="Times New Roman" w:hAnsi="Times New Roman" w:cs="Times New Roman"/>
+                <w:lang w:val="lt-LT"/>
+              </w:rPr>
+              <w:t>Kino kūrėjas nori peržiūrėti bei patvirtinti filmus, kurių kūrime jis prisidėjo.</w:t>
+            </w:r>
+          </w:p>
+        </w:tc>
+      </w:tr>
+      <w:tr>
+        <w:tc>
+          <w:tcPr>
+            <w:tcW w:w="4675" w:type="dxa"/>
+          </w:tcPr>
+          <w:p>
+            <w:pPr>
+              <w:rPr>
+                <w:rFonts w:ascii="Times New Roman" w:hAnsi="Times New Roman" w:cs="Times New Roman"/>
+                <w:b/>
+                <w:lang w:val="lt-LT"/>
+              </w:rPr>
+            </w:pPr>
+            <w:r>
+              <w:rPr>
+                <w:rFonts w:ascii="Times New Roman" w:hAnsi="Times New Roman" w:cs="Times New Roman"/>
                 <w:b/>
                 <w:lang w:val="lt-LT"/>
               </w:rPr>
@@ -747,11 +713,13 @@
           <w:p>
             <w:pPr>
               <w:rPr>
-                <w:lang w:val="lt-LT"/>
-              </w:rPr>
-            </w:pPr>
-            <w:r>
-              <w:rPr>
+                <w:rFonts w:ascii="Times New Roman" w:hAnsi="Times New Roman" w:cs="Times New Roman"/>
+                <w:lang w:val="lt-LT"/>
+              </w:rPr>
+            </w:pPr>
+            <w:r>
+              <w:rPr>
+                <w:rFonts w:ascii="Times New Roman" w:hAnsi="Times New Roman" w:cs="Times New Roman"/>
                 <w:lang w:val="lt-LT"/>
               </w:rPr>
               <w:t>Sistemos reakcija ir sprendimai</w:t>
@@ -772,41 +740,37 @@
                 <w:numId w:val="2"/>
               </w:numPr>
               <w:rPr>
-                <w:lang w:val="lt-LT"/>
-              </w:rPr>
-            </w:pPr>
-            <w:r>
-              <w:rPr>
-                <w:lang w:val="lt-LT"/>
-              </w:rPr>
-              <w:t>Vartotojas paspaudžia mygtuką</w:t>
-            </w:r>
-            <w:r>
-              <w:rPr>
-                <w:lang w:val="lt-LT"/>
-              </w:rPr>
-              <w:t xml:space="preserve"> filmų, kurių kūrime jis prisidėjo, sąrašui atvaizduoti.</w:t>
-            </w:r>
-          </w:p>
-        </w:tc>
-        <w:tc>
-          <w:tcPr>
-            <w:tcW w:w="4675" w:type="dxa"/>
-          </w:tcPr>
-          <w:p>
-            <w:pPr>
-              <w:rPr>
-                <w:lang w:val="lt-LT"/>
-              </w:rPr>
-            </w:pPr>
-            <w:r>
-              <w:rPr>
+                <w:rFonts w:ascii="Times New Roman" w:hAnsi="Times New Roman" w:cs="Times New Roman"/>
+                <w:lang w:val="lt-LT"/>
+              </w:rPr>
+            </w:pPr>
+            <w:r>
+              <w:rPr>
+                <w:rFonts w:ascii="Times New Roman" w:hAnsi="Times New Roman" w:cs="Times New Roman"/>
+                <w:lang w:val="lt-LT"/>
+              </w:rPr>
+              <w:t>Vartotojas paspaudžia mygtuką filmų, kurių kūrime jis prisidėjo, sąrašui atvaizduoti.</w:t>
+            </w:r>
+          </w:p>
+        </w:tc>
+        <w:tc>
+          <w:tcPr>
+            <w:tcW w:w="4675" w:type="dxa"/>
+          </w:tcPr>
+          <w:p>
+            <w:pPr>
+              <w:rPr>
+                <w:rFonts w:ascii="Times New Roman" w:hAnsi="Times New Roman" w:cs="Times New Roman"/>
+                <w:lang w:val="lt-LT"/>
+              </w:rPr>
+            </w:pPr>
+            <w:r>
+              <w:rPr>
+                <w:rFonts w:ascii="Times New Roman" w:hAnsi="Times New Roman" w:cs="Times New Roman"/>
                 <w:lang w:val="lt-LT"/>
               </w:rPr>
               <w:t>1.1 Sistema atidaro filmų sąrašą, prie kurių kūrimo prisidėjo kino kūrėjas.</w:t>
             </w:r>
-            <w:bookmarkStart w:id="0" w:name="_GoBack"/>
-            <w:bookmarkEnd w:id="0"/>
           </w:p>
         </w:tc>
       </w:tr>
@@ -823,27 +787,37 @@
                 <w:numId w:val="2"/>
               </w:numPr>
               <w:rPr>
-                <w:lang w:val="lt-LT"/>
-              </w:rPr>
-            </w:pPr>
-            <w:r>
-              <w:rPr>
-                <w:lang w:val="lt-LT"/>
-              </w:rPr>
-              <w:t>Vartotojas gauna pranešimą iš kino studijos, kad patvirtinti dalyvavimą pasirinkto filmo kūrime.</w:t>
-            </w:r>
-          </w:p>
-        </w:tc>
-        <w:tc>
-          <w:tcPr>
-            <w:tcW w:w="4675" w:type="dxa"/>
-          </w:tcPr>
-          <w:p>
-            <w:pPr>
-              <w:rPr>
-                <w:lang w:val="lt-LT"/>
-              </w:rPr>
-            </w:pPr>
+                <w:rFonts w:ascii="Times New Roman" w:hAnsi="Times New Roman" w:cs="Times New Roman"/>
+                <w:lang w:val="lt-LT"/>
+              </w:rPr>
+            </w:pPr>
+            <w:r>
+              <w:rPr>
+                <w:rFonts w:ascii="Times New Roman" w:hAnsi="Times New Roman" w:cs="Times New Roman"/>
+                <w:lang w:val="lt-LT"/>
+              </w:rPr>
+              <w:t>Vartotojas paspaudžia mygtuką filmų, prie kurių kino studijos nori jį pridėti, sąrašui atvaizduoti.</w:t>
+            </w:r>
+          </w:p>
+        </w:tc>
+        <w:tc>
+          <w:tcPr>
+            <w:tcW w:w="4675" w:type="dxa"/>
+          </w:tcPr>
+          <w:p>
+            <w:pPr>
+              <w:rPr>
+                <w:rFonts w:ascii="Times New Roman" w:hAnsi="Times New Roman" w:cs="Times New Roman"/>
+                <w:lang w:val="lt-LT"/>
+              </w:rPr>
+            </w:pPr>
+            <w:r>
+              <w:rPr>
+                <w:rFonts w:ascii="Times New Roman" w:hAnsi="Times New Roman" w:cs="Times New Roman"/>
+                <w:lang w:val="lt-LT"/>
+              </w:rPr>
+              <w:t>2.1 Sistema atidaro filmų sąrašą, prie kurių kino kūrėją nori pridėti kino studijos.</w:t>
+            </w:r>
           </w:p>
         </w:tc>
       </w:tr>
@@ -860,50 +834,36 @@
                 <w:numId w:val="2"/>
               </w:numPr>
               <w:rPr>
-                <w:lang w:val="lt-LT"/>
-              </w:rPr>
-            </w:pPr>
-            <w:r>
-              <w:rPr>
-                <w:lang w:val="lt-LT"/>
-              </w:rPr>
-              <w:t xml:space="preserve">Vartotojas  </w:t>
-            </w:r>
-            <w:r>
-              <w:rPr>
-                <w:lang w:val="lt-LT"/>
-              </w:rPr>
-              <w:t>nuspaudžia patvirtinimo/atmetimo mygtuką.</w:t>
-            </w:r>
-          </w:p>
-        </w:tc>
-        <w:tc>
-          <w:tcPr>
-            <w:tcW w:w="4675" w:type="dxa"/>
-          </w:tcPr>
-          <w:p>
-            <w:pPr>
-              <w:rPr>
-                <w:lang w:val="lt-LT"/>
-              </w:rPr>
-            </w:pPr>
-            <w:r>
-              <w:rPr>
-                <w:lang w:val="lt-LT"/>
-              </w:rPr>
-              <w:t>3</w:t>
-            </w:r>
-            <w:r>
-              <w:rPr>
-                <w:lang w:val="lt-LT"/>
-              </w:rPr>
-              <w:t xml:space="preserve">.1 Sistema </w:t>
-            </w:r>
-            <w:r>
-              <w:rPr>
-                <w:lang w:val="lt-LT"/>
-              </w:rPr>
-              <w:t>prideda/neprideda kino kūrėją prie nurodyto filmo kūrėjų sąrašo.</w:t>
+                <w:rFonts w:ascii="Times New Roman" w:hAnsi="Times New Roman" w:cs="Times New Roman"/>
+                <w:lang w:val="lt-LT"/>
+              </w:rPr>
+            </w:pPr>
+            <w:r>
+              <w:rPr>
+                <w:rFonts w:ascii="Times New Roman" w:hAnsi="Times New Roman" w:cs="Times New Roman"/>
+                <w:lang w:val="lt-LT"/>
+              </w:rPr>
+              <w:t>Vartotojas  nuspaudžia patvirtinimo/atmetimo mygtuką.</w:t>
+            </w:r>
+          </w:p>
+        </w:tc>
+        <w:tc>
+          <w:tcPr>
+            <w:tcW w:w="4675" w:type="dxa"/>
+          </w:tcPr>
+          <w:p>
+            <w:pPr>
+              <w:rPr>
+                <w:rFonts w:ascii="Times New Roman" w:hAnsi="Times New Roman" w:cs="Times New Roman"/>
+                <w:lang w:val="lt-LT"/>
+              </w:rPr>
+            </w:pPr>
+            <w:r>
+              <w:rPr>
+                <w:rFonts w:ascii="Times New Roman" w:hAnsi="Times New Roman" w:cs="Times New Roman"/>
+                <w:lang w:val="lt-LT"/>
+              </w:rPr>
+              <w:t>3.1 Sistema prideda/neprideda kino kūrėją prie nurodyto filmo kūrėjų sąrašo.</w:t>
             </w:r>
           </w:p>
         </w:tc>
@@ -921,11 +881,13 @@
                 <w:numId w:val="2"/>
               </w:numPr>
               <w:rPr>
-                <w:lang w:val="lt-LT"/>
-              </w:rPr>
-            </w:pPr>
-            <w:r>
-              <w:rPr>
+                <w:rFonts w:ascii="Times New Roman" w:hAnsi="Times New Roman" w:cs="Times New Roman"/>
+                <w:lang w:val="lt-LT"/>
+              </w:rPr>
+            </w:pPr>
+            <w:r>
+              <w:rPr>
+                <w:rFonts w:ascii="Times New Roman" w:hAnsi="Times New Roman" w:cs="Times New Roman"/>
                 <w:lang w:val="lt-LT"/>
               </w:rPr>
               <w:t>Baigiamas PA.</w:t>
@@ -939,26 +901,29 @@
           <w:p>
             <w:pPr>
               <w:rPr>
-                <w:lang w:val="lt-LT"/>
-              </w:rPr>
-            </w:pPr>
-          </w:p>
-        </w:tc>
-      </w:tr>
-      <w:tr>
-        <w:tc>
-          <w:tcPr>
-            <w:tcW w:w="4675" w:type="dxa"/>
-          </w:tcPr>
-          <w:p>
-            <w:pPr>
-              <w:rPr>
-                <w:b/>
-                <w:lang w:val="lt-LT"/>
-              </w:rPr>
-            </w:pPr>
-            <w:r>
-              <w:rPr>
+                <w:rFonts w:ascii="Times New Roman" w:hAnsi="Times New Roman" w:cs="Times New Roman"/>
+                <w:lang w:val="lt-LT"/>
+              </w:rPr>
+            </w:pPr>
+          </w:p>
+        </w:tc>
+      </w:tr>
+      <w:tr>
+        <w:tc>
+          <w:tcPr>
+            <w:tcW w:w="4675" w:type="dxa"/>
+          </w:tcPr>
+          <w:p>
+            <w:pPr>
+              <w:rPr>
+                <w:rFonts w:ascii="Times New Roman" w:hAnsi="Times New Roman" w:cs="Times New Roman"/>
+                <w:b/>
+                <w:lang w:val="lt-LT"/>
+              </w:rPr>
+            </w:pPr>
+            <w:r>
+              <w:rPr>
+                <w:rFonts w:ascii="Times New Roman" w:hAnsi="Times New Roman" w:cs="Times New Roman"/>
                 <w:b/>
                 <w:lang w:val="lt-LT"/>
               </w:rPr>
@@ -973,11 +938,13 @@
           <w:p>
             <w:pPr>
               <w:rPr>
-                <w:lang w:val="lt-LT"/>
-              </w:rPr>
-            </w:pPr>
-            <w:r>
-              <w:rPr>
+                <w:rFonts w:ascii="Times New Roman" w:hAnsi="Times New Roman" w:cs="Times New Roman"/>
+                <w:lang w:val="lt-LT"/>
+              </w:rPr>
+            </w:pPr>
+            <w:r>
+              <w:rPr>
+                <w:rFonts w:ascii="Times New Roman" w:hAnsi="Times New Roman" w:cs="Times New Roman"/>
                 <w:lang w:val="lt-LT"/>
               </w:rPr>
               <w:t>Kino kūrėjas mato filmų, prie kurių kūrimo jis prisidėjo, sąrašą bei yra įtraukiamas/neįtraukiamas į asmenų, prisidėjusių prie filmo kūrimo, sąrašo.</w:t>
@@ -1006,11 +973,13 @@
           <w:p>
             <w:pPr>
               <w:rPr>
-                <w:lang w:val="lt-LT"/>
-              </w:rPr>
-            </w:pPr>
-            <w:r>
-              <w:rPr>
+                <w:rFonts w:ascii="Times New Roman" w:hAnsi="Times New Roman" w:cs="Times New Roman"/>
+                <w:lang w:val="lt-LT"/>
+              </w:rPr>
+            </w:pPr>
+            <w:r>
+              <w:rPr>
+                <w:rFonts w:ascii="Times New Roman" w:hAnsi="Times New Roman" w:cs="Times New Roman"/>
                 <w:b/>
                 <w:lang w:val="lt-LT"/>
               </w:rPr>
@@ -1018,21 +987,10 @@
             </w:r>
             <w:r>
               <w:rPr>
-                <w:lang w:val="lt-LT"/>
-              </w:rPr>
-              <w:t>„</w:t>
-            </w:r>
-            <w:r>
-              <w:rPr>
-                <w:lang w:val="lt-LT"/>
-              </w:rPr>
-              <w:t>Balsavimų administravimas</w:t>
-            </w:r>
-            <w:r>
-              <w:rPr>
-                <w:lang w:val="lt-LT"/>
-              </w:rPr>
-              <w:t>“</w:t>
+                <w:rFonts w:ascii="Times New Roman" w:hAnsi="Times New Roman" w:cs="Times New Roman"/>
+                <w:lang w:val="lt-LT"/>
+              </w:rPr>
+              <w:t>„Balsavimų administravimas“</w:t>
             </w:r>
           </w:p>
         </w:tc>
@@ -1046,15 +1004,24 @@
           <w:p>
             <w:pPr>
               <w:rPr>
-                <w:lang w:val="lt-LT"/>
-              </w:rPr>
-            </w:pPr>
-            <w:r>
-              <w:rPr>
+                <w:rFonts w:ascii="Times New Roman" w:hAnsi="Times New Roman" w:cs="Times New Roman"/>
+                <w:lang w:val="lt-LT"/>
+              </w:rPr>
+            </w:pPr>
+            <w:r>
+              <w:rPr>
+                <w:rFonts w:ascii="Times New Roman" w:hAnsi="Times New Roman" w:cs="Times New Roman"/>
                 <w:b/>
                 <w:lang w:val="lt-LT"/>
               </w:rPr>
               <w:t xml:space="preserve">Tikslas. </w:t>
+            </w:r>
+            <w:r>
+              <w:rPr>
+                <w:rFonts w:ascii="Times New Roman" w:hAnsi="Times New Roman" w:cs="Times New Roman"/>
+                <w:lang w:val="lt-LT"/>
+              </w:rPr>
+              <w:t>Įtraukti balsavimą į sistemą.</w:t>
             </w:r>
           </w:p>
         </w:tc>
@@ -1068,11 +1035,13 @@
           <w:p>
             <w:pPr>
               <w:rPr>
-                <w:lang w:val="lt-LT"/>
-              </w:rPr>
-            </w:pPr>
-            <w:r>
-              <w:rPr>
+                <w:rFonts w:ascii="Times New Roman" w:hAnsi="Times New Roman" w:cs="Times New Roman"/>
+                <w:lang w:val="lt-LT"/>
+              </w:rPr>
+            </w:pPr>
+            <w:r>
+              <w:rPr>
+                <w:rFonts w:ascii="Times New Roman" w:hAnsi="Times New Roman" w:cs="Times New Roman"/>
                 <w:b/>
                 <w:lang w:val="lt-LT"/>
               </w:rPr>
@@ -1089,12 +1058,14 @@
           <w:p>
             <w:pPr>
               <w:rPr>
-                <w:b/>
-                <w:lang w:val="lt-LT"/>
-              </w:rPr>
-            </w:pPr>
-            <w:r>
-              <w:rPr>
+                <w:rFonts w:ascii="Times New Roman" w:hAnsi="Times New Roman" w:cs="Times New Roman"/>
+                <w:b/>
+                <w:lang w:val="lt-LT"/>
+              </w:rPr>
+            </w:pPr>
+            <w:r>
+              <w:rPr>
+                <w:rFonts w:ascii="Times New Roman" w:hAnsi="Times New Roman" w:cs="Times New Roman"/>
                 <w:b/>
                 <w:lang w:val="lt-LT"/>
               </w:rPr>
@@ -1109,44 +1080,43 @@
           <w:p>
             <w:pPr>
               <w:rPr>
-                <w:lang w:val="lt-LT"/>
-              </w:rPr>
-            </w:pPr>
-            <w:r>
-              <w:rPr>
-                <w:lang w:val="lt-LT"/>
-              </w:rPr>
-              <w:t xml:space="preserve">Vartotojas turi būti prisijungęs kaip </w:t>
-            </w:r>
-            <w:r>
-              <w:rPr>
-                <w:lang w:val="lt-LT"/>
-              </w:rPr>
-              <w:t>balsavimų administratorius</w:t>
-            </w:r>
-            <w:r>
-              <w:rPr>
-                <w:lang w:val="lt-LT"/>
-              </w:rPr>
-              <w:t>.</w:t>
-            </w:r>
-          </w:p>
-        </w:tc>
-      </w:tr>
-      <w:tr>
-        <w:tc>
-          <w:tcPr>
-            <w:tcW w:w="4675" w:type="dxa"/>
-          </w:tcPr>
-          <w:p>
-            <w:pPr>
-              <w:rPr>
-                <w:b/>
-                <w:lang w:val="lt-LT"/>
-              </w:rPr>
-            </w:pPr>
-            <w:r>
-              <w:rPr>
+                <w:rFonts w:ascii="Times New Roman" w:hAnsi="Times New Roman" w:cs="Times New Roman"/>
+                <w:lang w:val="lt-LT"/>
+              </w:rPr>
+            </w:pPr>
+            <w:r>
+              <w:rPr>
+                <w:rFonts w:ascii="Times New Roman" w:hAnsi="Times New Roman" w:cs="Times New Roman"/>
+                <w:lang w:val="lt-LT"/>
+              </w:rPr>
+              <w:t xml:space="preserve">Vartotojas turi būti prisijungęs </w:t>
+            </w:r>
+            <w:r>
+              <w:rPr>
+                <w:rFonts w:ascii="Times New Roman" w:hAnsi="Times New Roman" w:cs="Times New Roman"/>
+                <w:lang w:val="lt-LT"/>
+              </w:rPr>
+              <w:t>kaip balsavimų administratorius bei atidaręs balsavimo kūrimo langą.</w:t>
+            </w:r>
+          </w:p>
+        </w:tc>
+      </w:tr>
+      <w:tr>
+        <w:tc>
+          <w:tcPr>
+            <w:tcW w:w="4675" w:type="dxa"/>
+          </w:tcPr>
+          <w:p>
+            <w:pPr>
+              <w:rPr>
+                <w:rFonts w:ascii="Times New Roman" w:hAnsi="Times New Roman" w:cs="Times New Roman"/>
+                <w:b/>
+                <w:lang w:val="lt-LT"/>
+              </w:rPr>
+            </w:pPr>
+            <w:r>
+              <w:rPr>
+                <w:rFonts w:ascii="Times New Roman" w:hAnsi="Times New Roman" w:cs="Times New Roman"/>
                 <w:b/>
                 <w:lang w:val="lt-LT"/>
               </w:rPr>
@@ -1161,11 +1131,13 @@
           <w:p>
             <w:pPr>
               <w:rPr>
-                <w:lang w:val="lt-LT"/>
-              </w:rPr>
-            </w:pPr>
-            <w:r>
-              <w:rPr>
+                <w:rFonts w:ascii="Times New Roman" w:hAnsi="Times New Roman" w:cs="Times New Roman"/>
+                <w:lang w:val="lt-LT"/>
+              </w:rPr>
+            </w:pPr>
+            <w:r>
+              <w:rPr>
+                <w:rFonts w:ascii="Times New Roman" w:hAnsi="Times New Roman" w:cs="Times New Roman"/>
                 <w:lang w:val="lt-LT"/>
               </w:rPr>
               <w:t>Balsavimų administratorius</w:t>
@@ -1181,12 +1153,14 @@
           <w:p>
             <w:pPr>
               <w:rPr>
-                <w:b/>
-                <w:lang w:val="lt-LT"/>
-              </w:rPr>
-            </w:pPr>
-            <w:r>
-              <w:rPr>
+                <w:rFonts w:ascii="Times New Roman" w:hAnsi="Times New Roman" w:cs="Times New Roman"/>
+                <w:b/>
+                <w:lang w:val="lt-LT"/>
+              </w:rPr>
+            </w:pPr>
+            <w:r>
+              <w:rPr>
+                <w:rFonts w:ascii="Times New Roman" w:hAnsi="Times New Roman" w:cs="Times New Roman"/>
                 <w:b/>
                 <w:lang w:val="lt-LT"/>
               </w:rPr>
@@ -1201,38 +1175,36 @@
           <w:p>
             <w:pPr>
               <w:rPr>
-                <w:lang w:val="lt-LT"/>
-              </w:rPr>
-            </w:pPr>
-            <w:r>
-              <w:rPr>
-                <w:lang w:val="lt-LT"/>
-              </w:rPr>
-              <w:t>Balsavimų administratorius nori sukurti balsavimą</w:t>
-            </w:r>
-            <w:r>
-              <w:rPr>
-                <w:lang w:val="lt-LT"/>
-              </w:rPr>
-              <w:t>.</w:t>
-            </w:r>
-          </w:p>
-        </w:tc>
-      </w:tr>
-      <w:tr>
-        <w:tc>
-          <w:tcPr>
-            <w:tcW w:w="4675" w:type="dxa"/>
-          </w:tcPr>
-          <w:p>
-            <w:pPr>
-              <w:rPr>
-                <w:b/>
-                <w:lang w:val="lt-LT"/>
-              </w:rPr>
-            </w:pPr>
-            <w:r>
-              <w:rPr>
+                <w:rFonts w:ascii="Times New Roman" w:hAnsi="Times New Roman" w:cs="Times New Roman"/>
+                <w:lang w:val="lt-LT"/>
+              </w:rPr>
+            </w:pPr>
+            <w:r>
+              <w:rPr>
+                <w:rFonts w:ascii="Times New Roman" w:hAnsi="Times New Roman" w:cs="Times New Roman"/>
+                <w:lang w:val="lt-LT"/>
+              </w:rPr>
+              <w:t>Balsavimų administratorius nori sukurti balsavimą.</w:t>
+            </w:r>
+          </w:p>
+        </w:tc>
+      </w:tr>
+      <w:tr>
+        <w:tc>
+          <w:tcPr>
+            <w:tcW w:w="4675" w:type="dxa"/>
+          </w:tcPr>
+          <w:p>
+            <w:pPr>
+              <w:rPr>
+                <w:rFonts w:ascii="Times New Roman" w:hAnsi="Times New Roman" w:cs="Times New Roman"/>
+                <w:b/>
+                <w:lang w:val="lt-LT"/>
+              </w:rPr>
+            </w:pPr>
+            <w:r>
+              <w:rPr>
+                <w:rFonts w:ascii="Times New Roman" w:hAnsi="Times New Roman" w:cs="Times New Roman"/>
                 <w:b/>
                 <w:lang w:val="lt-LT"/>
               </w:rPr>
@@ -1247,11 +1219,13 @@
           <w:p>
             <w:pPr>
               <w:rPr>
-                <w:lang w:val="lt-LT"/>
-              </w:rPr>
-            </w:pPr>
-            <w:r>
-              <w:rPr>
+                <w:rFonts w:ascii="Times New Roman" w:hAnsi="Times New Roman" w:cs="Times New Roman"/>
+                <w:lang w:val="lt-LT"/>
+              </w:rPr>
+            </w:pPr>
+            <w:r>
+              <w:rPr>
+                <w:rFonts w:ascii="Times New Roman" w:hAnsi="Times New Roman" w:cs="Times New Roman"/>
                 <w:lang w:val="lt-LT"/>
               </w:rPr>
               <w:t>Sistemos reakcija ir sprendimai</w:t>
@@ -1272,34 +1246,37 @@
                 <w:numId w:val="3"/>
               </w:numPr>
               <w:rPr>
-                <w:lang w:val="lt-LT"/>
-              </w:rPr>
-            </w:pPr>
-            <w:r>
-              <w:rPr>
-                <w:lang w:val="lt-LT"/>
-              </w:rPr>
-              <w:lastRenderedPageBreak/>
-              <w:t xml:space="preserve">Vartotojas įveda </w:t>
-            </w:r>
-            <w:r>
-              <w:rPr>
-                <w:lang w:val="lt-LT"/>
-              </w:rPr>
-              <w:t>balsavimo pavadinimą, pasirenka kandidatus, balsavimo pradžios ir pabaigos datas bei laikus.</w:t>
-            </w:r>
-          </w:p>
-        </w:tc>
-        <w:tc>
-          <w:tcPr>
-            <w:tcW w:w="4675" w:type="dxa"/>
-          </w:tcPr>
-          <w:p>
-            <w:pPr>
-              <w:rPr>
-                <w:lang w:val="lt-LT"/>
-              </w:rPr>
-            </w:pPr>
+                <w:rFonts w:ascii="Times New Roman" w:hAnsi="Times New Roman" w:cs="Times New Roman"/>
+                <w:lang w:val="lt-LT"/>
+              </w:rPr>
+            </w:pPr>
+            <w:r>
+              <w:rPr>
+                <w:rFonts w:ascii="Times New Roman" w:hAnsi="Times New Roman" w:cs="Times New Roman"/>
+                <w:lang w:val="lt-LT"/>
+              </w:rPr>
+              <w:t>Vartotojas įveda balsavimo pavadinimą, pasirenka kandidatus, balsavimo pradžios ir pabaigos datas bei laikus.</w:t>
+            </w:r>
+          </w:p>
+        </w:tc>
+        <w:tc>
+          <w:tcPr>
+            <w:tcW w:w="4675" w:type="dxa"/>
+          </w:tcPr>
+          <w:p>
+            <w:pPr>
+              <w:rPr>
+                <w:rFonts w:ascii="Times New Roman" w:hAnsi="Times New Roman" w:cs="Times New Roman"/>
+                <w:lang w:val="lt-LT"/>
+              </w:rPr>
+            </w:pPr>
+            <w:r>
+              <w:rPr>
+                <w:rFonts w:ascii="Times New Roman" w:hAnsi="Times New Roman" w:cs="Times New Roman"/>
+                <w:lang w:val="lt-LT"/>
+              </w:rPr>
+              <w:t>1.1 Sistema patikrina įvestus duomenis.</w:t>
+            </w:r>
           </w:p>
         </w:tc>
       </w:tr>
@@ -1316,50 +1293,36 @@
                 <w:numId w:val="3"/>
               </w:numPr>
               <w:rPr>
-                <w:lang w:val="lt-LT"/>
-              </w:rPr>
-            </w:pPr>
-            <w:r>
-              <w:rPr>
-                <w:lang w:val="lt-LT"/>
-              </w:rPr>
-              <w:t xml:space="preserve">Vartotojas  nuspaudžia </w:t>
-            </w:r>
-            <w:r>
-              <w:rPr>
-                <w:lang w:val="lt-LT"/>
-              </w:rPr>
-              <w:t>balsavimo</w:t>
-            </w:r>
-            <w:r>
-              <w:rPr>
-                <w:lang w:val="lt-LT"/>
-              </w:rPr>
-              <w:t xml:space="preserve"> pridėjimo mygtuką.</w:t>
-            </w:r>
-          </w:p>
-        </w:tc>
-        <w:tc>
-          <w:tcPr>
-            <w:tcW w:w="4675" w:type="dxa"/>
-          </w:tcPr>
-          <w:p>
-            <w:pPr>
-              <w:rPr>
-                <w:lang w:val="lt-LT"/>
-              </w:rPr>
-            </w:pPr>
-            <w:r>
-              <w:rPr>
-                <w:lang w:val="lt-LT"/>
-              </w:rPr>
-              <w:t xml:space="preserve">2.1 Sistema </w:t>
-            </w:r>
-            <w:r>
-              <w:rPr>
-                <w:lang w:val="lt-LT"/>
-              </w:rPr>
-              <w:t>sukuria balsavimą.</w:t>
+                <w:rFonts w:ascii="Times New Roman" w:hAnsi="Times New Roman" w:cs="Times New Roman"/>
+                <w:lang w:val="lt-LT"/>
+              </w:rPr>
+            </w:pPr>
+            <w:r>
+              <w:rPr>
+                <w:rFonts w:ascii="Times New Roman" w:hAnsi="Times New Roman" w:cs="Times New Roman"/>
+                <w:lang w:val="lt-LT"/>
+              </w:rPr>
+              <w:t>Vartotojas  nuspaudžia balsavimo pridėjimo mygtuką.</w:t>
+            </w:r>
+          </w:p>
+        </w:tc>
+        <w:tc>
+          <w:tcPr>
+            <w:tcW w:w="4675" w:type="dxa"/>
+          </w:tcPr>
+          <w:p>
+            <w:pPr>
+              <w:rPr>
+                <w:rFonts w:ascii="Times New Roman" w:hAnsi="Times New Roman" w:cs="Times New Roman"/>
+                <w:lang w:val="lt-LT"/>
+              </w:rPr>
+            </w:pPr>
+            <w:r>
+              <w:rPr>
+                <w:rFonts w:ascii="Times New Roman" w:hAnsi="Times New Roman" w:cs="Times New Roman"/>
+                <w:lang w:val="lt-LT"/>
+              </w:rPr>
+              <w:t>2.1 Sistema sukuria balsavimą.</w:t>
             </w:r>
           </w:p>
         </w:tc>
@@ -1377,13 +1340,16 @@
                 <w:numId w:val="3"/>
               </w:numPr>
               <w:rPr>
-                <w:lang w:val="lt-LT"/>
-              </w:rPr>
-            </w:pPr>
-            <w:r>
-              <w:rPr>
-                <w:lang w:val="lt-LT"/>
-              </w:rPr>
+                <w:rFonts w:ascii="Times New Roman" w:hAnsi="Times New Roman" w:cs="Times New Roman"/>
+                <w:lang w:val="lt-LT"/>
+              </w:rPr>
+            </w:pPr>
+            <w:r>
+              <w:rPr>
+                <w:rFonts w:ascii="Times New Roman" w:hAnsi="Times New Roman" w:cs="Times New Roman"/>
+                <w:lang w:val="lt-LT"/>
+              </w:rPr>
+              <w:lastRenderedPageBreak/>
               <w:t>Baigiamas PA.</w:t>
             </w:r>
           </w:p>
@@ -1395,26 +1361,29 @@
           <w:p>
             <w:pPr>
               <w:rPr>
-                <w:lang w:val="lt-LT"/>
-              </w:rPr>
-            </w:pPr>
-          </w:p>
-        </w:tc>
-      </w:tr>
-      <w:tr>
-        <w:tc>
-          <w:tcPr>
-            <w:tcW w:w="4675" w:type="dxa"/>
-          </w:tcPr>
-          <w:p>
-            <w:pPr>
-              <w:rPr>
-                <w:b/>
-                <w:lang w:val="lt-LT"/>
-              </w:rPr>
-            </w:pPr>
-            <w:r>
-              <w:rPr>
+                <w:rFonts w:ascii="Times New Roman" w:hAnsi="Times New Roman" w:cs="Times New Roman"/>
+                <w:lang w:val="lt-LT"/>
+              </w:rPr>
+            </w:pPr>
+          </w:p>
+        </w:tc>
+      </w:tr>
+      <w:tr>
+        <w:tc>
+          <w:tcPr>
+            <w:tcW w:w="4675" w:type="dxa"/>
+          </w:tcPr>
+          <w:p>
+            <w:pPr>
+              <w:rPr>
+                <w:rFonts w:ascii="Times New Roman" w:hAnsi="Times New Roman" w:cs="Times New Roman"/>
+                <w:b/>
+                <w:lang w:val="lt-LT"/>
+              </w:rPr>
+            </w:pPr>
+            <w:r>
+              <w:rPr>
+                <w:rFonts w:ascii="Times New Roman" w:hAnsi="Times New Roman" w:cs="Times New Roman"/>
                 <w:b/>
                 <w:lang w:val="lt-LT"/>
               </w:rPr>
@@ -1429,14 +1398,16 @@
           <w:p>
             <w:pPr>
               <w:rPr>
-                <w:lang w:val="lt-LT"/>
-              </w:rPr>
-            </w:pPr>
-            <w:r>
-              <w:rPr>
-                <w:lang w:val="lt-LT"/>
-              </w:rPr>
-              <w:t>Sukuriamas balsavimas.</w:t>
+                <w:rFonts w:ascii="Times New Roman" w:hAnsi="Times New Roman" w:cs="Times New Roman"/>
+                <w:lang w:val="lt-LT"/>
+              </w:rPr>
+            </w:pPr>
+            <w:r>
+              <w:rPr>
+                <w:rFonts w:ascii="Times New Roman" w:hAnsi="Times New Roman" w:cs="Times New Roman"/>
+                <w:lang w:val="lt-LT"/>
+              </w:rPr>
+              <w:t>Balsavimas įtrauktas į sistemą.</w:t>
             </w:r>
           </w:p>
         </w:tc>
@@ -1462,11 +1433,13 @@
           <w:p>
             <w:pPr>
               <w:rPr>
-                <w:lang w:val="lt-LT"/>
-              </w:rPr>
-            </w:pPr>
-            <w:r>
-              <w:rPr>
+                <w:rFonts w:ascii="Times New Roman" w:hAnsi="Times New Roman" w:cs="Times New Roman"/>
+                <w:lang w:val="lt-LT"/>
+              </w:rPr>
+            </w:pPr>
+            <w:r>
+              <w:rPr>
+                <w:rFonts w:ascii="Times New Roman" w:hAnsi="Times New Roman" w:cs="Times New Roman"/>
                 <w:b/>
                 <w:lang w:val="lt-LT"/>
               </w:rPr>
@@ -1474,21 +1447,10 @@
             </w:r>
             <w:r>
               <w:rPr>
-                <w:lang w:val="lt-LT"/>
-              </w:rPr>
-              <w:t>„</w:t>
-            </w:r>
-            <w:r>
-              <w:rPr>
-                <w:lang w:val="lt-LT"/>
-              </w:rPr>
-              <w:t>Pranešimų siuntimas kino studijai</w:t>
-            </w:r>
-            <w:r>
-              <w:rPr>
-                <w:lang w:val="lt-LT"/>
-              </w:rPr>
-              <w:t>“</w:t>
+                <w:rFonts w:ascii="Times New Roman" w:hAnsi="Times New Roman" w:cs="Times New Roman"/>
+                <w:lang w:val="lt-LT"/>
+              </w:rPr>
+              <w:t>„Pranešimų siuntimas kino studijai“</w:t>
             </w:r>
           </w:p>
         </w:tc>
@@ -1502,11 +1464,13 @@
           <w:p>
             <w:pPr>
               <w:rPr>
-                <w:lang w:val="lt-LT"/>
-              </w:rPr>
-            </w:pPr>
-            <w:r>
-              <w:rPr>
+                <w:rFonts w:ascii="Times New Roman" w:hAnsi="Times New Roman" w:cs="Times New Roman"/>
+                <w:lang w:val="lt-LT"/>
+              </w:rPr>
+            </w:pPr>
+            <w:r>
+              <w:rPr>
+                <w:rFonts w:ascii="Times New Roman" w:hAnsi="Times New Roman" w:cs="Times New Roman"/>
                 <w:b/>
                 <w:lang w:val="lt-LT"/>
               </w:rPr>
@@ -1514,6 +1478,7 @@
             </w:r>
             <w:r>
               <w:rPr>
+                <w:rFonts w:ascii="Times New Roman" w:hAnsi="Times New Roman" w:cs="Times New Roman"/>
                 <w:lang w:val="lt-LT"/>
               </w:rPr>
               <w:t>Išsiųsti pranešimą kino studijai</w:t>
@@ -1530,11 +1495,13 @@
           <w:p>
             <w:pPr>
               <w:rPr>
-                <w:lang w:val="lt-LT"/>
-              </w:rPr>
-            </w:pPr>
-            <w:r>
-              <w:rPr>
+                <w:rFonts w:ascii="Times New Roman" w:hAnsi="Times New Roman" w:cs="Times New Roman"/>
+                <w:lang w:val="lt-LT"/>
+              </w:rPr>
+            </w:pPr>
+            <w:r>
+              <w:rPr>
+                <w:rFonts w:ascii="Times New Roman" w:hAnsi="Times New Roman" w:cs="Times New Roman"/>
                 <w:b/>
                 <w:lang w:val="lt-LT"/>
               </w:rPr>
@@ -1551,12 +1518,14 @@
           <w:p>
             <w:pPr>
               <w:rPr>
-                <w:b/>
-                <w:lang w:val="lt-LT"/>
-              </w:rPr>
-            </w:pPr>
-            <w:r>
-              <w:rPr>
+                <w:rFonts w:ascii="Times New Roman" w:hAnsi="Times New Roman" w:cs="Times New Roman"/>
+                <w:b/>
+                <w:lang w:val="lt-LT"/>
+              </w:rPr>
+            </w:pPr>
+            <w:r>
+              <w:rPr>
+                <w:rFonts w:ascii="Times New Roman" w:hAnsi="Times New Roman" w:cs="Times New Roman"/>
                 <w:b/>
                 <w:lang w:val="lt-LT"/>
               </w:rPr>
@@ -1571,32 +1540,43 @@
           <w:p>
             <w:pPr>
               <w:rPr>
-                <w:lang w:val="lt-LT"/>
-              </w:rPr>
-            </w:pPr>
-            <w:r>
-              <w:rPr>
+                <w:rFonts w:ascii="Times New Roman" w:hAnsi="Times New Roman" w:cs="Times New Roman"/>
+                <w:lang w:val="lt-LT"/>
+              </w:rPr>
+            </w:pPr>
+            <w:r>
+              <w:rPr>
+                <w:rFonts w:ascii="Times New Roman" w:hAnsi="Times New Roman" w:cs="Times New Roman"/>
                 <w:lang w:val="lt-LT"/>
               </w:rPr>
               <w:t>Vartotojas turi būti prisijungęs kaip kino kūrėjas</w:t>
             </w:r>
-          </w:p>
-        </w:tc>
-      </w:tr>
-      <w:tr>
-        <w:tc>
-          <w:tcPr>
-            <w:tcW w:w="4675" w:type="dxa"/>
-          </w:tcPr>
-          <w:p>
-            <w:pPr>
-              <w:rPr>
-                <w:b/>
-                <w:lang w:val="lt-LT"/>
-              </w:rPr>
-            </w:pPr>
-            <w:r>
-              <w:rPr>
+            <w:r>
+              <w:rPr>
+                <w:rFonts w:ascii="Times New Roman" w:hAnsi="Times New Roman" w:cs="Times New Roman"/>
+                <w:lang w:val="lt-LT"/>
+              </w:rPr>
+              <w:t xml:space="preserve"> bei atsidaręs darbo pasiūlymų sąrašą.</w:t>
+            </w:r>
+          </w:p>
+        </w:tc>
+      </w:tr>
+      <w:tr>
+        <w:tc>
+          <w:tcPr>
+            <w:tcW w:w="4675" w:type="dxa"/>
+          </w:tcPr>
+          <w:p>
+            <w:pPr>
+              <w:rPr>
+                <w:rFonts w:ascii="Times New Roman" w:hAnsi="Times New Roman" w:cs="Times New Roman"/>
+                <w:b/>
+                <w:lang w:val="lt-LT"/>
+              </w:rPr>
+            </w:pPr>
+            <w:r>
+              <w:rPr>
+                <w:rFonts w:ascii="Times New Roman" w:hAnsi="Times New Roman" w:cs="Times New Roman"/>
                 <w:b/>
                 <w:lang w:val="lt-LT"/>
               </w:rPr>
@@ -1611,38 +1591,36 @@
           <w:p>
             <w:pPr>
               <w:rPr>
-                <w:lang w:val="lt-LT"/>
-              </w:rPr>
-            </w:pPr>
-            <w:r>
-              <w:rPr>
-                <w:lang w:val="lt-LT"/>
-              </w:rPr>
-              <w:t xml:space="preserve">Kino </w:t>
-            </w:r>
-            <w:r>
-              <w:rPr>
-                <w:lang w:val="lt-LT"/>
-              </w:rPr>
-              <w:t>kūrėjas</w:t>
-            </w:r>
-          </w:p>
-        </w:tc>
-      </w:tr>
-      <w:tr>
-        <w:tc>
-          <w:tcPr>
-            <w:tcW w:w="4675" w:type="dxa"/>
-          </w:tcPr>
-          <w:p>
-            <w:pPr>
-              <w:rPr>
-                <w:b/>
-                <w:lang w:val="lt-LT"/>
-              </w:rPr>
-            </w:pPr>
-            <w:r>
-              <w:rPr>
+                <w:rFonts w:ascii="Times New Roman" w:hAnsi="Times New Roman" w:cs="Times New Roman"/>
+                <w:lang w:val="lt-LT"/>
+              </w:rPr>
+            </w:pPr>
+            <w:r>
+              <w:rPr>
+                <w:rFonts w:ascii="Times New Roman" w:hAnsi="Times New Roman" w:cs="Times New Roman"/>
+                <w:lang w:val="lt-LT"/>
+              </w:rPr>
+              <w:t>Kino kūrėjas</w:t>
+            </w:r>
+          </w:p>
+        </w:tc>
+      </w:tr>
+      <w:tr>
+        <w:tc>
+          <w:tcPr>
+            <w:tcW w:w="4675" w:type="dxa"/>
+          </w:tcPr>
+          <w:p>
+            <w:pPr>
+              <w:rPr>
+                <w:rFonts w:ascii="Times New Roman" w:hAnsi="Times New Roman" w:cs="Times New Roman"/>
+                <w:b/>
+                <w:lang w:val="lt-LT"/>
+              </w:rPr>
+            </w:pPr>
+            <w:r>
+              <w:rPr>
+                <w:rFonts w:ascii="Times New Roman" w:hAnsi="Times New Roman" w:cs="Times New Roman"/>
                 <w:b/>
                 <w:lang w:val="lt-LT"/>
               </w:rPr>
@@ -1657,38 +1635,36 @@
           <w:p>
             <w:pPr>
               <w:rPr>
-                <w:lang w:val="lt-LT"/>
-              </w:rPr>
-            </w:pPr>
-            <w:r>
-              <w:rPr>
-                <w:lang w:val="lt-LT"/>
-              </w:rPr>
-              <w:t xml:space="preserve">Kino </w:t>
-            </w:r>
-            <w:r>
-              <w:rPr>
-                <w:lang w:val="lt-LT"/>
-              </w:rPr>
-              <w:t>kūrėjas nori išsiųsti pranešimą kino studijai dėl darbo pasiūlymo.</w:t>
-            </w:r>
-          </w:p>
-        </w:tc>
-      </w:tr>
-      <w:tr>
-        <w:tc>
-          <w:tcPr>
-            <w:tcW w:w="4675" w:type="dxa"/>
-          </w:tcPr>
-          <w:p>
-            <w:pPr>
-              <w:rPr>
-                <w:b/>
-                <w:lang w:val="lt-LT"/>
-              </w:rPr>
-            </w:pPr>
-            <w:r>
-              <w:rPr>
+                <w:rFonts w:ascii="Times New Roman" w:hAnsi="Times New Roman" w:cs="Times New Roman"/>
+                <w:lang w:val="lt-LT"/>
+              </w:rPr>
+            </w:pPr>
+            <w:r>
+              <w:rPr>
+                <w:rFonts w:ascii="Times New Roman" w:hAnsi="Times New Roman" w:cs="Times New Roman"/>
+                <w:lang w:val="lt-LT"/>
+              </w:rPr>
+              <w:t>Kino kūrėjas nori išsiųsti pranešimą kino studijai dėl darbo pasiūlymo.</w:t>
+            </w:r>
+          </w:p>
+        </w:tc>
+      </w:tr>
+      <w:tr>
+        <w:tc>
+          <w:tcPr>
+            <w:tcW w:w="4675" w:type="dxa"/>
+          </w:tcPr>
+          <w:p>
+            <w:pPr>
+              <w:rPr>
+                <w:rFonts w:ascii="Times New Roman" w:hAnsi="Times New Roman" w:cs="Times New Roman"/>
+                <w:b/>
+                <w:lang w:val="lt-LT"/>
+              </w:rPr>
+            </w:pPr>
+            <w:r>
+              <w:rPr>
+                <w:rFonts w:ascii="Times New Roman" w:hAnsi="Times New Roman" w:cs="Times New Roman"/>
                 <w:b/>
                 <w:lang w:val="lt-LT"/>
               </w:rPr>
@@ -1703,11 +1679,13 @@
           <w:p>
             <w:pPr>
               <w:rPr>
-                <w:lang w:val="lt-LT"/>
-              </w:rPr>
-            </w:pPr>
-            <w:r>
-              <w:rPr>
+                <w:rFonts w:ascii="Times New Roman" w:hAnsi="Times New Roman" w:cs="Times New Roman"/>
+                <w:lang w:val="lt-LT"/>
+              </w:rPr>
+            </w:pPr>
+            <w:r>
+              <w:rPr>
+                <w:rFonts w:ascii="Times New Roman" w:hAnsi="Times New Roman" w:cs="Times New Roman"/>
                 <w:lang w:val="lt-LT"/>
               </w:rPr>
               <w:t>Sistemos reakcija ir sprendimai</w:t>
@@ -1728,29 +1706,40 @@
                 <w:numId w:val="4"/>
               </w:numPr>
               <w:rPr>
-                <w:lang w:val="lt-LT"/>
-              </w:rPr>
-            </w:pPr>
-            <w:r>
-              <w:rPr>
+                <w:rFonts w:ascii="Times New Roman" w:hAnsi="Times New Roman" w:cs="Times New Roman"/>
+                <w:lang w:val="lt-LT"/>
+              </w:rPr>
+            </w:pPr>
+            <w:r>
+              <w:rPr>
+                <w:rFonts w:ascii="Times New Roman" w:hAnsi="Times New Roman" w:cs="Times New Roman"/>
                 <w:lang w:val="lt-LT"/>
               </w:rPr>
               <w:t>Vartotojas pasirenka darbo pasiūlymą</w:t>
             </w:r>
-          </w:p>
-        </w:tc>
-        <w:tc>
-          <w:tcPr>
-            <w:tcW w:w="4675" w:type="dxa"/>
-          </w:tcPr>
-          <w:p>
-            <w:pPr>
-              <w:rPr>
-                <w:lang w:val="lt-LT"/>
-              </w:rPr>
-            </w:pPr>
-            <w:r>
-              <w:rPr>
+            <w:r>
+              <w:rPr>
+                <w:rFonts w:ascii="Times New Roman" w:hAnsi="Times New Roman" w:cs="Times New Roman"/>
+                <w:lang w:val="lt-LT"/>
+              </w:rPr>
+              <w:t xml:space="preserve"> bei paspaudžia pranešimo kūrimo mygtuką.</w:t>
+            </w:r>
+          </w:p>
+        </w:tc>
+        <w:tc>
+          <w:tcPr>
+            <w:tcW w:w="4675" w:type="dxa"/>
+          </w:tcPr>
+          <w:p>
+            <w:pPr>
+              <w:rPr>
+                <w:rFonts w:ascii="Times New Roman" w:hAnsi="Times New Roman" w:cs="Times New Roman"/>
+                <w:lang w:val="lt-LT"/>
+              </w:rPr>
+            </w:pPr>
+            <w:r>
+              <w:rPr>
+                <w:rFonts w:ascii="Times New Roman" w:hAnsi="Times New Roman" w:cs="Times New Roman"/>
                 <w:lang w:val="lt-LT"/>
               </w:rPr>
               <w:t>1.1 Sistema atidaro pranešimo kūrimo langą.</w:t>
@@ -1771,44 +1760,36 @@
                 <w:numId w:val="4"/>
               </w:numPr>
               <w:rPr>
-                <w:lang w:val="lt-LT"/>
-              </w:rPr>
-            </w:pPr>
-            <w:r>
-              <w:rPr>
-                <w:lang w:val="lt-LT"/>
-              </w:rPr>
-              <w:t xml:space="preserve">Vartotojas  </w:t>
-            </w:r>
-            <w:r>
-              <w:rPr>
-                <w:lang w:val="lt-LT"/>
-              </w:rPr>
-              <w:t>užpildo pranešimo lauką norimu tekstu ir spaudžia siuntimo mygtuką.</w:t>
-            </w:r>
-          </w:p>
-        </w:tc>
-        <w:tc>
-          <w:tcPr>
-            <w:tcW w:w="4675" w:type="dxa"/>
-          </w:tcPr>
-          <w:p>
-            <w:pPr>
-              <w:rPr>
-                <w:lang w:val="lt-LT"/>
-              </w:rPr>
-            </w:pPr>
-            <w:r>
-              <w:rPr>
-                <w:lang w:val="lt-LT"/>
-              </w:rPr>
-              <w:t xml:space="preserve">2.1 Sistema </w:t>
-            </w:r>
-            <w:r>
-              <w:rPr>
-                <w:lang w:val="lt-LT"/>
-              </w:rPr>
-              <w:t>išsiunčia pranešimą kino studijai.</w:t>
+                <w:rFonts w:ascii="Times New Roman" w:hAnsi="Times New Roman" w:cs="Times New Roman"/>
+                <w:lang w:val="lt-LT"/>
+              </w:rPr>
+            </w:pPr>
+            <w:r>
+              <w:rPr>
+                <w:rFonts w:ascii="Times New Roman" w:hAnsi="Times New Roman" w:cs="Times New Roman"/>
+                <w:lang w:val="lt-LT"/>
+              </w:rPr>
+              <w:t>Vartotojas  užpildo pranešimo lauką norimu tekstu ir spaudžia siuntimo mygtuką.</w:t>
+            </w:r>
+          </w:p>
+        </w:tc>
+        <w:tc>
+          <w:tcPr>
+            <w:tcW w:w="4675" w:type="dxa"/>
+          </w:tcPr>
+          <w:p>
+            <w:pPr>
+              <w:rPr>
+                <w:rFonts w:ascii="Times New Roman" w:hAnsi="Times New Roman" w:cs="Times New Roman"/>
+                <w:lang w:val="lt-LT"/>
+              </w:rPr>
+            </w:pPr>
+            <w:r>
+              <w:rPr>
+                <w:rFonts w:ascii="Times New Roman" w:hAnsi="Times New Roman" w:cs="Times New Roman"/>
+                <w:lang w:val="lt-LT"/>
+              </w:rPr>
+              <w:t>2.1 Sistema išsiunčia pranešimą kino studijai.</w:t>
             </w:r>
           </w:p>
         </w:tc>
@@ -1826,11 +1807,13 @@
                 <w:numId w:val="4"/>
               </w:numPr>
               <w:rPr>
-                <w:lang w:val="lt-LT"/>
-              </w:rPr>
-            </w:pPr>
-            <w:r>
-              <w:rPr>
+                <w:rFonts w:ascii="Times New Roman" w:hAnsi="Times New Roman" w:cs="Times New Roman"/>
+                <w:lang w:val="lt-LT"/>
+              </w:rPr>
+            </w:pPr>
+            <w:r>
+              <w:rPr>
+                <w:rFonts w:ascii="Times New Roman" w:hAnsi="Times New Roman" w:cs="Times New Roman"/>
                 <w:lang w:val="lt-LT"/>
               </w:rPr>
               <w:t>Baigiamas PA.</w:t>
@@ -1844,26 +1827,29 @@
           <w:p>
             <w:pPr>
               <w:rPr>
-                <w:lang w:val="lt-LT"/>
-              </w:rPr>
-            </w:pPr>
-          </w:p>
-        </w:tc>
-      </w:tr>
-      <w:tr>
-        <w:tc>
-          <w:tcPr>
-            <w:tcW w:w="4675" w:type="dxa"/>
-          </w:tcPr>
-          <w:p>
-            <w:pPr>
-              <w:rPr>
-                <w:b/>
-                <w:lang w:val="lt-LT"/>
-              </w:rPr>
-            </w:pPr>
-            <w:r>
-              <w:rPr>
+                <w:rFonts w:ascii="Times New Roman" w:hAnsi="Times New Roman" w:cs="Times New Roman"/>
+                <w:lang w:val="lt-LT"/>
+              </w:rPr>
+            </w:pPr>
+          </w:p>
+        </w:tc>
+      </w:tr>
+      <w:tr>
+        <w:tc>
+          <w:tcPr>
+            <w:tcW w:w="4675" w:type="dxa"/>
+          </w:tcPr>
+          <w:p>
+            <w:pPr>
+              <w:rPr>
+                <w:rFonts w:ascii="Times New Roman" w:hAnsi="Times New Roman" w:cs="Times New Roman"/>
+                <w:b/>
+                <w:lang w:val="lt-LT"/>
+              </w:rPr>
+            </w:pPr>
+            <w:r>
+              <w:rPr>
+                <w:rFonts w:ascii="Times New Roman" w:hAnsi="Times New Roman" w:cs="Times New Roman"/>
                 <w:b/>
                 <w:lang w:val="lt-LT"/>
               </w:rPr>
@@ -1878,14 +1864,32 @@
           <w:p>
             <w:pPr>
               <w:rPr>
-                <w:lang w:val="lt-LT"/>
-              </w:rPr>
-            </w:pPr>
-            <w:r>
-              <w:rPr>
-                <w:lang w:val="lt-LT"/>
-              </w:rPr>
-              <w:t>Kino studija gauna pranešimą iš kino kūrėjo.</w:t>
+                <w:rFonts w:ascii="Times New Roman" w:hAnsi="Times New Roman" w:cs="Times New Roman"/>
+                <w:lang w:val="lt-LT"/>
+              </w:rPr>
+            </w:pPr>
+            <w:r>
+              <w:rPr>
+                <w:rFonts w:ascii="Times New Roman" w:hAnsi="Times New Roman" w:cs="Times New Roman"/>
+                <w:lang w:val="lt-LT"/>
+              </w:rPr>
+              <w:t>Pranešimas išsi</w:t>
+            </w:r>
+            <w:r>
+              <w:rPr>
+                <w:rFonts w:ascii="Times New Roman" w:hAnsi="Times New Roman" w:cs="Times New Roman"/>
+                <w:lang w:val="lt-LT"/>
+              </w:rPr>
+              <w:t>ųstas</w:t>
+            </w:r>
+            <w:bookmarkStart w:id="0" w:name="_GoBack"/>
+            <w:bookmarkEnd w:id="0"/>
+            <w:r>
+              <w:rPr>
+                <w:rFonts w:ascii="Times New Roman" w:hAnsi="Times New Roman" w:cs="Times New Roman"/>
+                <w:lang w:val="lt-LT"/>
+              </w:rPr>
+              <w:t xml:space="preserve"> kino studijai.</w:t>
             </w:r>
           </w:p>
         </w:tc>
@@ -1906,90 +1910,90 @@
 <w:numbering xmlns:wpc="http://schemas.microsoft.com/office/word/2010/wordprocessingCanvas" xmlns:cx="http://schemas.microsoft.com/office/drawing/2014/chartex" xmlns:cx1="http://schemas.microsoft.com/office/drawing/2015/9/8/chartex" xmlns:cx2="http://schemas.microsoft.com/office/drawing/2015/10/21/chartex" xmlns:mc="http://schemas.openxmlformats.org/markup-compatibility/2006" xmlns:o="urn:schemas-microsoft-com:office:office" xmlns:r="http://schemas.openxmlformats.org/officeDocument/2006/relationships" xmlns:m="http://schemas.openxmlformats.org/officeDocument/2006/math" xmlns:v="urn:schemas-microsoft-com:vml" xmlns:wp14="http://schemas.microsoft.com/office/word/2010/wordprocessingDrawing" xmlns:wp="http://schemas.openxmlformats.org/drawingml/2006/wordprocessingDrawing" xmlns:w10="urn:schemas-microsoft-com:office:word" xmlns:w="http://schemas.openxmlformats.org/wordprocessingml/2006/main" xmlns:w14="http://schemas.microsoft.com/office/word/2010/wordml" xmlns:w15="http://schemas.microsoft.com/office/word/2012/wordml" xmlns:w16se="http://schemas.microsoft.com/office/word/2015/wordml/symex" xmlns:wpg="http://schemas.microsoft.com/office/word/2010/wordprocessingGroup" xmlns:wpi="http://schemas.microsoft.com/office/word/2010/wordprocessingInk" xmlns:wne="http://schemas.microsoft.com/office/word/2006/wordml" xmlns:wps="http://schemas.microsoft.com/office/word/2010/wordprocessingShape" mc:Ignorable="w14 w15 w16se wp14">
   <w:abstractNum w:abstractNumId="0" w15:restartNumberingAfterBreak="0">
     <w:nsid w:val="1EDE5893"/>
-    <w:multiLevelType w:val="hybridMultilevel"/>
-    <w:tmpl w:val="1936A062"/>
-    <w:lvl w:ilvl="0" w:tplc="0427000F">
+    <w:multiLevelType w:val="multilevel"/>
+    <w:tmpl w:val="0427001F"/>
+    <w:lvl w:ilvl="0">
       <w:start w:val="1"/>
       <w:numFmt w:val="decimal"/>
       <w:lvlText w:val="%1."/>
       <w:lvlJc w:val="left"/>
       <w:pPr>
-        <w:ind w:left="720" w:hanging="360"/>
+        <w:ind w:left="360" w:hanging="360"/>
       </w:pPr>
       <w:rPr>
         <w:rFonts w:hint="default"/>
       </w:rPr>
     </w:lvl>
-    <w:lvl w:ilvl="1" w:tplc="04270019" w:tentative="1">
-      <w:start w:val="1"/>
-      <w:numFmt w:val="lowerLetter"/>
-      <w:lvlText w:val="%2."/>
+    <w:lvl w:ilvl="1">
+      <w:start w:val="1"/>
+      <w:numFmt w:val="decimal"/>
+      <w:lvlText w:val="%1.%2."/>
       <w:lvlJc w:val="left"/>
       <w:pPr>
-        <w:ind w:left="1440" w:hanging="360"/>
-      </w:pPr>
-    </w:lvl>
-    <w:lvl w:ilvl="2" w:tplc="0427001B" w:tentative="1">
-      <w:start w:val="1"/>
-      <w:numFmt w:val="lowerRoman"/>
-      <w:lvlText w:val="%3."/>
-      <w:lvlJc w:val="right"/>
-      <w:pPr>
-        <w:ind w:left="2160" w:hanging="180"/>
-      </w:pPr>
-    </w:lvl>
-    <w:lvl w:ilvl="3" w:tplc="0427000F" w:tentative="1">
+        <w:ind w:left="792" w:hanging="432"/>
+      </w:pPr>
+    </w:lvl>
+    <w:lvl w:ilvl="2">
       <w:start w:val="1"/>
       <w:numFmt w:val="decimal"/>
-      <w:lvlText w:val="%4."/>
+      <w:lvlText w:val="%1.%2.%3."/>
       <w:lvlJc w:val="left"/>
       <w:pPr>
-        <w:ind w:left="2880" w:hanging="360"/>
-      </w:pPr>
-    </w:lvl>
-    <w:lvl w:ilvl="4" w:tplc="04270019" w:tentative="1">
-      <w:start w:val="1"/>
-      <w:numFmt w:val="lowerLetter"/>
-      <w:lvlText w:val="%5."/>
+        <w:ind w:left="1224" w:hanging="504"/>
+      </w:pPr>
+    </w:lvl>
+    <w:lvl w:ilvl="3">
+      <w:start w:val="1"/>
+      <w:numFmt w:val="decimal"/>
+      <w:lvlText w:val="%1.%2.%3.%4."/>
       <w:lvlJc w:val="left"/>
       <w:pPr>
-        <w:ind w:left="3600" w:hanging="360"/>
-      </w:pPr>
-    </w:lvl>
-    <w:lvl w:ilvl="5" w:tplc="0427001B" w:tentative="1">
-      <w:start w:val="1"/>
-      <w:numFmt w:val="lowerRoman"/>
-      <w:lvlText w:val="%6."/>
-      <w:lvlJc w:val="right"/>
-      <w:pPr>
-        <w:ind w:left="4320" w:hanging="180"/>
-      </w:pPr>
-    </w:lvl>
-    <w:lvl w:ilvl="6" w:tplc="0427000F" w:tentative="1">
+        <w:ind w:left="1728" w:hanging="648"/>
+      </w:pPr>
+    </w:lvl>
+    <w:lvl w:ilvl="4">
       <w:start w:val="1"/>
       <w:numFmt w:val="decimal"/>
-      <w:lvlText w:val="%7."/>
+      <w:lvlText w:val="%1.%2.%3.%4.%5."/>
       <w:lvlJc w:val="left"/>
       <w:pPr>
-        <w:ind w:left="5040" w:hanging="360"/>
-      </w:pPr>
-    </w:lvl>
-    <w:lvl w:ilvl="7" w:tplc="04270019" w:tentative="1">
-      <w:start w:val="1"/>
-      <w:numFmt w:val="lowerLetter"/>
-      <w:lvlText w:val="%8."/>
+        <w:ind w:left="2232" w:hanging="792"/>
+      </w:pPr>
+    </w:lvl>
+    <w:lvl w:ilvl="5">
+      <w:start w:val="1"/>
+      <w:numFmt w:val="decimal"/>
+      <w:lvlText w:val="%1.%2.%3.%4.%5.%6."/>
       <w:lvlJc w:val="left"/>
       <w:pPr>
-        <w:ind w:left="5760" w:hanging="360"/>
-      </w:pPr>
-    </w:lvl>
-    <w:lvl w:ilvl="8" w:tplc="0427001B" w:tentative="1">
-      <w:start w:val="1"/>
-      <w:numFmt w:val="lowerRoman"/>
-      <w:lvlText w:val="%9."/>
-      <w:lvlJc w:val="right"/>
-      <w:pPr>
-        <w:ind w:left="6480" w:hanging="180"/>
+        <w:ind w:left="2736" w:hanging="936"/>
+      </w:pPr>
+    </w:lvl>
+    <w:lvl w:ilvl="6">
+      <w:start w:val="1"/>
+      <w:numFmt w:val="decimal"/>
+      <w:lvlText w:val="%1.%2.%3.%4.%5.%6.%7."/>
+      <w:lvlJc w:val="left"/>
+      <w:pPr>
+        <w:ind w:left="3240" w:hanging="1080"/>
+      </w:pPr>
+    </w:lvl>
+    <w:lvl w:ilvl="7">
+      <w:start w:val="1"/>
+      <w:numFmt w:val="decimal"/>
+      <w:lvlText w:val="%1.%2.%3.%4.%5.%6.%7.%8."/>
+      <w:lvlJc w:val="left"/>
+      <w:pPr>
+        <w:ind w:left="3744" w:hanging="1224"/>
+      </w:pPr>
+    </w:lvl>
+    <w:lvl w:ilvl="8">
+      <w:start w:val="1"/>
+      <w:numFmt w:val="decimal"/>
+      <w:lvlText w:val="%1.%2.%3.%4.%5.%6.%7.%8.%9."/>
+      <w:lvlJc w:val="left"/>
+      <w:pPr>
+        <w:ind w:left="4320" w:hanging="1440"/>
       </w:pPr>
     </w:lvl>
   </w:abstractNum>

</xml_diff>